<commit_message>
Fixed bug where east herts decisions weren't found
Changed the script to make the pdf string text go on one line, then used .upper to search for the decisions. Need to add a clause that advises if the decision could not be found.
</commit_message>
<xml_diff>
--- a/Test documents/Paper D 25 March 2022.docx
+++ b/Test documents/Paper D 25 March 2022.docx
@@ -328,7 +328,9 @@
             <w:tcW w:w="3235" w:type="dxa"/>
           </w:tcPr>
           <w:p>
-            <w:r/>
+            <w:r>
+              <w:t>Grant Consent subject to Conditions</w:t>
+            </w:r>
           </w:p>
         </w:tc>
         <w:tc>
@@ -368,7 +370,9 @@
             <w:tcW w:type="dxa" w:w="3235"/>
           </w:tcPr>
           <w:p>
-            <w:r/>
+            <w:r>
+              <w:t>Grant Planning Permission Subject to Conditions</w:t>
+            </w:r>
           </w:p>
         </w:tc>
         <w:tc>
@@ -408,7 +412,9 @@
             <w:tcW w:type="dxa" w:w="3235"/>
           </w:tcPr>
           <w:p>
-            <w:r/>
+            <w:r>
+              <w:t>Grant Planning Permission Subject to Conditions</w:t>
+            </w:r>
           </w:p>
         </w:tc>
         <w:tc>
@@ -448,7 +454,9 @@
             <w:tcW w:type="dxa" w:w="3235"/>
           </w:tcPr>
           <w:p>
-            <w:r/>
+            <w:r>
+              <w:t>Grant Planning Permission Subject to Conditions</w:t>
+            </w:r>
           </w:p>
         </w:tc>
         <w:tc>
@@ -488,7 +496,9 @@
             <w:tcW w:type="dxa" w:w="3235"/>
           </w:tcPr>
           <w:p>
-            <w:r/>
+            <w:r>
+              <w:t>Grant Planning Permission Subject to Conditions</w:t>
+            </w:r>
           </w:p>
         </w:tc>
         <w:tc>
@@ -570,7 +580,9 @@
             <w:tcW w:type="dxa" w:w="3235"/>
           </w:tcPr>
           <w:p>
-            <w:r/>
+            <w:r>
+              <w:t>Refuse Planning Permission</w:t>
+            </w:r>
           </w:p>
         </w:tc>
         <w:tc>
@@ -610,7 +622,9 @@
             <w:tcW w:type="dxa" w:w="3235"/>
           </w:tcPr>
           <w:p>
-            <w:r/>
+            <w:r>
+              <w:t>Grant Planning Permission Subject to Conditions</w:t>
+            </w:r>
           </w:p>
         </w:tc>
         <w:tc>
@@ -650,7 +664,9 @@
             <w:tcW w:type="dxa" w:w="3235"/>
           </w:tcPr>
           <w:p>
-            <w:r/>
+            <w:r>
+              <w:t>Grant Planning Permission Subject to Conditions</w:t>
+            </w:r>
           </w:p>
         </w:tc>
         <w:tc>
@@ -690,7 +706,9 @@
             <w:tcW w:type="dxa" w:w="3235"/>
           </w:tcPr>
           <w:p>
-            <w:r/>
+            <w:r>
+              <w:t>Grant Planning Permission Subject to Conditions</w:t>
+            </w:r>
           </w:p>
         </w:tc>
         <w:tc>
@@ -730,7 +748,9 @@
             <w:tcW w:type="dxa" w:w="3235"/>
           </w:tcPr>
           <w:p>
-            <w:r/>
+            <w:r>
+              <w:t>Grant Planning Permission Subject to Conditions</w:t>
+            </w:r>
           </w:p>
         </w:tc>
         <w:tc>
@@ -770,7 +790,9 @@
             <w:tcW w:type="dxa" w:w="3235"/>
           </w:tcPr>
           <w:p>
-            <w:r/>
+            <w:r>
+              <w:t>Prior Approval is Required and Granted Subject to Conditions</w:t>
+            </w:r>
           </w:p>
         </w:tc>
         <w:tc>
@@ -810,7 +832,9 @@
             <w:tcW w:type="dxa" w:w="3235"/>
           </w:tcPr>
           <w:p>
-            <w:r/>
+            <w:r>
+              <w:t>Grant Planning Permission Subject to Conditions</w:t>
+            </w:r>
           </w:p>
         </w:tc>
         <w:tc>
@@ -850,7 +874,9 @@
             <w:tcW w:type="dxa" w:w="3235"/>
           </w:tcPr>
           <w:p>
-            <w:r/>
+            <w:r>
+              <w:t>Grant Planning Permission Subject to Conditions</w:t>
+            </w:r>
           </w:p>
         </w:tc>
         <w:tc>
@@ -890,7 +916,9 @@
             <w:tcW w:type="dxa" w:w="3235"/>
           </w:tcPr>
           <w:p>
-            <w:r/>
+            <w:r>
+              <w:t>Grant Consent subject to Conditions</w:t>
+            </w:r>
           </w:p>
         </w:tc>
         <w:tc>

</xml_diff>